<commit_message>
Team plan chart added
</commit_message>
<xml_diff>
--- a/Team-Plan-v0.1.docx
+++ b/Team-Plan-v0.1.docx
@@ -2,7 +2,13 @@
 <file path=word/document.xml><?xml version="1.0" encoding="utf-8"?>
 <w:document xmlns:wpc="http://schemas.microsoft.com/office/word/2010/wordprocessingCanvas" xmlns:cx="http://schemas.microsoft.com/office/drawing/2014/chartex" xmlns:cx1="http://schemas.microsoft.com/office/drawing/2015/9/8/chartex" xmlns:cx2="http://schemas.microsoft.com/office/drawing/2015/10/21/chartex" xmlns:cx3="http://schemas.microsoft.com/office/drawing/2016/5/9/chartex" xmlns:cx4="http://schemas.microsoft.com/office/drawing/2016/5/10/chartex" xmlns:cx5="http://schemas.microsoft.com/office/drawing/2016/5/11/chartex" xmlns:cx6="http://schemas.microsoft.com/office/drawing/2016/5/12/chartex" xmlns:cx7="http://schemas.microsoft.com/office/drawing/2016/5/13/chartex" xmlns:cx8="http://schemas.microsoft.com/office/drawing/2016/5/14/chartex" xmlns:mc="http://schemas.openxmlformats.org/markup-compatibility/2006" xmlns:aink="http://schemas.microsoft.com/office/drawing/2016/ink" xmlns:am3d="http://schemas.microsoft.com/office/drawing/2017/model3d" xmlns:o="urn:schemas-microsoft-com:office:office" xmlns:oel="http://schemas.microsoft.com/office/2019/extlst" xmlns:r="http://schemas.openxmlformats.org/officeDocument/2006/relationships" xmlns:m="http://schemas.openxmlformats.org/officeDocument/2006/math" xmlns:v="urn:schemas-microsoft-com:vml" xmlns:wp14="http://schemas.microsoft.com/office/word/2010/wordprocessingDrawing" xmlns:wp="http://schemas.openxmlformats.org/drawingml/2006/wordprocessingDrawing" xmlns:w10="urn:schemas-microsoft-com:office:word" xmlns:w="http://schemas.openxmlformats.org/wordprocessingml/2006/main" xmlns:w14="http://schemas.microsoft.com/office/word/2010/wordml" xmlns:w15="http://schemas.microsoft.com/office/word/2012/wordml" xmlns:w16cex="http://schemas.microsoft.com/office/word/2018/wordml/cex" xmlns:w16cid="http://schemas.microsoft.com/office/word/2016/wordml/cid" xmlns:w16="http://schemas.microsoft.com/office/word/2018/wordml" xmlns:w16sdtdh="http://schemas.microsoft.com/office/word/2020/wordml/sdtdatahash" xmlns:w16se="http://schemas.microsoft.com/office/word/2015/wordml/symex" xmlns:wpg="http://schemas.microsoft.com/office/word/2010/wordprocessingGroup" xmlns:wpi="http://schemas.microsoft.com/office/word/2010/wordprocessingInk" xmlns:wne="http://schemas.microsoft.com/office/word/2006/wordml" xmlns:wps="http://schemas.microsoft.com/office/word/2010/wordprocessingShape" mc:Ignorable="w14 w15 w16se w16cid w16 w16cex w16sdtdh wp14">
   <w:body>
-    <w:p/>
+    <w:p>
+      <w:pPr>
+        <w:rPr>
+          <w:lang w:val="en-US"/>
+        </w:rPr>
+      </w:pPr>
+    </w:p>
     <w:p/>
     <w:p/>
     <w:p>
@@ -354,13 +360,8 @@
       <w:pPr>
         <w:jc w:val="center"/>
       </w:pPr>
-      <w:proofErr w:type="spellStart"/>
-      <w:r>
-        <w:t>Νεζερίτης</w:t>
-      </w:r>
-      <w:proofErr w:type="spellEnd"/>
-      <w:r>
-        <w:t xml:space="preserve"> Μάριος, ΑΜ: 1080400</w:t>
+      <w:r>
+        <w:t>Νεζερίτης Μάριος, ΑΜ: 1080400</w:t>
       </w:r>
       <w:r>
         <w:t xml:space="preserve"> </w:t>
@@ -379,6 +380,70 @@
       </w:pPr>
       <w:r>
         <w:t>https://github.com/ChristineGi/LeaseIt</w:t>
+      </w:r>
+    </w:p>
+    <w:p/>
+    <w:p/>
+    <w:p>
+      <w:r>
+        <w:rPr>
+          <w:noProof/>
+        </w:rPr>
+        <w:drawing>
+          <wp:anchor distT="0" distB="0" distL="114300" distR="114300" simplePos="0" relativeHeight="251660288" behindDoc="0" locked="0" layoutInCell="1" allowOverlap="1" wp14:anchorId="22BF4079" wp14:editId="3550A219">
+            <wp:simplePos x="0" y="0"/>
+            <wp:positionH relativeFrom="column">
+              <wp:posOffset>-658011</wp:posOffset>
+            </wp:positionH>
+            <wp:positionV relativeFrom="paragraph">
+              <wp:posOffset>242570</wp:posOffset>
+            </wp:positionV>
+            <wp:extent cx="6739890" cy="2778760"/>
+            <wp:effectExtent l="0" t="0" r="3810" b="2540"/>
+            <wp:wrapTopAndBottom/>
+            <wp:docPr id="8424208" name="Εικόνα 1" descr="Εικόνα που περιέχει στιγμιότυπο οθόνης, κείμενο, γραμμή&#10;&#10;Περιγραφή που δημιουργήθηκε αυτόματα"/>
+            <wp:cNvGraphicFramePr>
+              <a:graphicFrameLocks xmlns:a="http://schemas.openxmlformats.org/drawingml/2006/main" noChangeAspect="1"/>
+            </wp:cNvGraphicFramePr>
+            <a:graphic xmlns:a="http://schemas.openxmlformats.org/drawingml/2006/main">
+              <a:graphicData uri="http://schemas.openxmlformats.org/drawingml/2006/picture">
+                <pic:pic xmlns:pic="http://schemas.openxmlformats.org/drawingml/2006/picture">
+                  <pic:nvPicPr>
+                    <pic:cNvPr id="8424208" name="Εικόνα 1" descr="Εικόνα που περιέχει στιγμιότυπο οθόνης, κείμενο, γραμμή&#10;&#10;Περιγραφή που δημιουργήθηκε αυτόματα"/>
+                    <pic:cNvPicPr/>
+                  </pic:nvPicPr>
+                  <pic:blipFill>
+                    <a:blip r:embed="rId9" cstate="print">
+                      <a:extLst>
+                        <a:ext uri="{28A0092B-C50C-407E-A947-70E740481C1C}">
+                          <a14:useLocalDpi xmlns:a14="http://schemas.microsoft.com/office/drawing/2010/main" val="0"/>
+                        </a:ext>
+                      </a:extLst>
+                    </a:blip>
+                    <a:stretch>
+                      <a:fillRect/>
+                    </a:stretch>
+                  </pic:blipFill>
+                  <pic:spPr>
+                    <a:xfrm>
+                      <a:off x="0" y="0"/>
+                      <a:ext cx="6739890" cy="2778760"/>
+                    </a:xfrm>
+                    <a:prstGeom prst="rect">
+                      <a:avLst/>
+                    </a:prstGeom>
+                  </pic:spPr>
+                </pic:pic>
+              </a:graphicData>
+            </a:graphic>
+            <wp14:sizeRelH relativeFrom="page">
+              <wp14:pctWidth>0</wp14:pctWidth>
+            </wp14:sizeRelH>
+            <wp14:sizeRelV relativeFrom="page">
+              <wp14:pctHeight>0</wp14:pctHeight>
+            </wp14:sizeRelV>
+          </wp:anchor>
+        </w:drawing>
       </w:r>
     </w:p>
     <w:p/>
@@ -386,7 +451,6 @@
     <w:p/>
     <w:p/>
     <w:p/>
-    <w:p/>
     <w:p>
       <w:pPr>
         <w:rPr>
@@ -803,7 +867,11 @@
         <w:t xml:space="preserve">Τα </w:t>
       </w:r>
       <w:r>
-        <w:t xml:space="preserve">Μέλη της ομάδας ήταν υπεύθυνα για την μεταφορά των εργασιών από την στήλη </w:t>
+        <w:t xml:space="preserve">Μέλη της ομάδας ήταν υπεύθυνα </w:t>
+      </w:r>
+      <w:r>
+        <w:lastRenderedPageBreak/>
+        <w:t xml:space="preserve">για την μεταφορά των εργασιών από την στήλη </w:t>
       </w:r>
       <w:r>
         <w:rPr>
@@ -1559,7 +1627,7 @@
           <w:lang w:val="en-US"/>
         </w:rPr>
       </w:pPr>
-      <w:hyperlink r:id="rId9" w:anchor=":~:text=Agile%20project%20management.-,What%20is%20Scrumban%3F,work%2Din%2Dprogress%20limitations." w:history="1">
+      <w:hyperlink r:id="rId10" w:anchor=":~:text=Agile%20project%20management.-,What%20is%20Scrumban%3F,work%2Din%2Dprogress%20limitations." w:history="1">
         <w:r>
           <w:rPr>
             <w:rStyle w:val="-"/>
@@ -1590,7 +1658,7 @@
           <w:lang w:val="en-US"/>
         </w:rPr>
       </w:pPr>
-      <w:hyperlink r:id="rId10" w:history="1">
+      <w:hyperlink r:id="rId11" w:history="1">
         <w:r>
           <w:rPr>
             <w:rStyle w:val="-"/>
@@ -1636,7 +1704,7 @@
           <w:lang w:val="en-US"/>
         </w:rPr>
       </w:pPr>
-      <w:hyperlink r:id="rId11" w:history="1">
+      <w:hyperlink r:id="rId12" w:history="1">
         <w:proofErr w:type="spellStart"/>
         <w:r>
           <w:rPr>
@@ -1700,7 +1768,7 @@
           <w:lang w:val="en-US"/>
         </w:rPr>
       </w:pPr>
-      <w:hyperlink r:id="rId12" w:anchor=":~:text=Kanban%20teams%20focus%20on%20reducing,through%20set%20intervals%20called%20sprints." w:history="1">
+      <w:hyperlink r:id="rId13" w:anchor=":~:text=Kanban%20teams%20focus%20on%20reducing,through%20set%20intervals%20called%20sprints." w:history="1">
         <w:proofErr w:type="spellStart"/>
         <w:r>
           <w:rPr>
@@ -1796,8 +1864,8 @@
       </w:pPr>
     </w:p>
     <w:sectPr>
-      <w:footerReference w:type="even" r:id="rId13"/>
-      <w:footerReference w:type="default" r:id="rId14"/>
+      <w:footerReference w:type="even" r:id="rId14"/>
+      <w:footerReference w:type="default" r:id="rId15"/>
       <w:pgSz w:w="11906" w:h="16838"/>
       <w:pgMar w:top="1440" w:right="1800" w:bottom="1440" w:left="1800" w:header="708" w:footer="708" w:gutter="0"/>
       <w:cols w:space="708"/>

</xml_diff>

<commit_message>
Team Plan - v0.2
</commit_message>
<xml_diff>
--- a/Team-Plan-v0.1.docx
+++ b/Team-Plan-v0.1.docx
@@ -45,7 +45,6 @@
     </w:p>
     <w:p>
       <w:pPr>
-        <w:jc w:val="center"/>
         <w:rPr>
           <w:b/>
           <w:bCs/>
@@ -75,24 +74,20 @@
           <w:szCs w:val="32"/>
         </w:rPr>
       </w:pPr>
-    </w:p>
-    <w:p>
-      <w:pPr>
-        <w:jc w:val="center"/>
+      <w:r>
         <w:rPr>
           <w:b/>
           <w:bCs/>
           <w:sz w:val="32"/>
           <w:szCs w:val="32"/>
         </w:rPr>
-      </w:pPr>
+        <w:t>Τεχνολογία Λογισμικού</w:t>
+      </w:r>
     </w:p>
     <w:p>
       <w:pPr>
         <w:jc w:val="center"/>
         <w:rPr>
-          <w:b/>
-          <w:bCs/>
           <w:sz w:val="32"/>
           <w:szCs w:val="32"/>
         </w:rPr>
@@ -102,97 +97,61 @@
       <w:pPr>
         <w:jc w:val="center"/>
         <w:rPr>
-          <w:b/>
-          <w:bCs/>
           <w:sz w:val="32"/>
           <w:szCs w:val="32"/>
         </w:rPr>
       </w:pPr>
       <w:r>
         <w:rPr>
-          <w:b/>
-          <w:bCs/>
           <w:sz w:val="32"/>
           <w:szCs w:val="32"/>
-        </w:rPr>
-        <w:t>Τεχνολογία Λογισμικού</w:t>
-      </w:r>
-    </w:p>
-    <w:p>
-      <w:pPr>
-        <w:jc w:val="center"/>
+          <w:lang w:val="en-US"/>
+        </w:rPr>
+        <w:t>Team</w:t>
+      </w:r>
+      <w:r>
         <w:rPr>
           <w:sz w:val="32"/>
           <w:szCs w:val="32"/>
         </w:rPr>
-      </w:pPr>
-    </w:p>
-    <w:p>
-      <w:pPr>
-        <w:jc w:val="center"/>
+        <w:t xml:space="preserve"> </w:t>
+      </w:r>
+      <w:r>
         <w:rPr>
           <w:sz w:val="32"/>
           <w:szCs w:val="32"/>
-        </w:rPr>
-      </w:pPr>
+          <w:lang w:val="en-US"/>
+        </w:rPr>
+        <w:t>Plan</w:t>
+      </w:r>
       <w:r>
         <w:rPr>
           <w:sz w:val="32"/>
           <w:szCs w:val="32"/>
-          <w:lang w:val="en-US"/>
-        </w:rPr>
-        <w:t>Team</w:t>
+        </w:rPr>
+        <w:t xml:space="preserve"> </w:t>
       </w:r>
       <w:r>
         <w:rPr>
           <w:sz w:val="32"/>
           <w:szCs w:val="32"/>
         </w:rPr>
-        <w:t xml:space="preserve"> </w:t>
+        <w:t>-</w:t>
       </w:r>
       <w:r>
         <w:rPr>
           <w:sz w:val="32"/>
           <w:szCs w:val="32"/>
-          <w:lang w:val="en-US"/>
-        </w:rPr>
-        <w:t>Plan</w:t>
+        </w:rPr>
+        <w:t xml:space="preserve"> </w:t>
       </w:r>
       <w:r>
         <w:rPr>
           <w:sz w:val="32"/>
           <w:szCs w:val="32"/>
-        </w:rPr>
-        <w:t xml:space="preserve"> </w:t>
-      </w:r>
-      <w:r>
-        <w:rPr>
-          <w:sz w:val="32"/>
-          <w:szCs w:val="32"/>
-        </w:rPr>
-        <w:t>-</w:t>
-      </w:r>
-      <w:r>
-        <w:rPr>
-          <w:sz w:val="32"/>
-          <w:szCs w:val="32"/>
-        </w:rPr>
-        <w:t xml:space="preserve"> </w:t>
-      </w:r>
-      <w:r>
-        <w:rPr>
-          <w:sz w:val="32"/>
-          <w:szCs w:val="32"/>
           <w:lang w:val="en-US"/>
         </w:rPr>
         <w:t>v</w:t>
-      </w:r>
-      <w:r>
-        <w:rPr>
-          <w:sz w:val="32"/>
-          <w:szCs w:val="32"/>
-        </w:rPr>
-        <w:t>1</w:t>
       </w:r>
       <w:r>
         <w:rPr>
@@ -269,6 +228,13 @@
           </wp:anchor>
         </w:drawing>
       </w:r>
+      <w:r>
+        <w:rPr>
+          <w:sz w:val="32"/>
+          <w:szCs w:val="32"/>
+        </w:rPr>
+        <w:t>0.2</w:t>
+      </w:r>
     </w:p>
     <w:p/>
     <w:p/>
@@ -306,13 +272,26 @@
       <w:pPr>
         <w:jc w:val="center"/>
       </w:pPr>
-      <w:proofErr w:type="spellStart"/>
-      <w:r>
-        <w:t>Καραγεωργος-Γεωργοπουλος</w:t>
-      </w:r>
-      <w:proofErr w:type="spellEnd"/>
-      <w:r>
-        <w:t xml:space="preserve"> Πολύκαρπος</w:t>
+      <w:r>
+        <w:t>Καραγεώργος</w:t>
+      </w:r>
+      <w:r>
+        <w:t xml:space="preserve"> </w:t>
+      </w:r>
+      <w:r>
+        <w:t>-</w:t>
+      </w:r>
+      <w:r>
+        <w:t xml:space="preserve"> </w:t>
+      </w:r>
+      <w:r>
+        <w:t>Γεωργ</w:t>
+      </w:r>
+      <w:r>
+        <w:t>ό</w:t>
+      </w:r>
+      <w:r>
+        <w:t>πουλος Πολύκαρπος</w:t>
       </w:r>
       <w:r>
         <w:t xml:space="preserve"> </w:t>
@@ -326,11 +305,9 @@
       <w:r>
         <w:t xml:space="preserve"> 9° </w:t>
       </w:r>
-      <w:proofErr w:type="spellStart"/>
-      <w:r>
-        <w:t>ετος</w:t>
-      </w:r>
-      <w:proofErr w:type="spellEnd"/>
+      <w:r>
+        <w:t>έτος</w:t>
+      </w:r>
     </w:p>
     <w:p>
       <w:pPr>
@@ -384,24 +361,55 @@
     </w:p>
     <w:p/>
     <w:p/>
+    <w:p/>
+    <w:p/>
+    <w:p/>
+    <w:p/>
+    <w:p/>
+    <w:p>
+      <w:pPr>
+        <w:jc w:val="center"/>
+        <w:rPr>
+          <w:b/>
+          <w:bCs/>
+          <w:lang w:val="en-US"/>
+        </w:rPr>
+      </w:pPr>
+      <w:r>
+        <w:rPr>
+          <w:b/>
+          <w:bCs/>
+          <w:lang w:val="en-US"/>
+        </w:rPr>
+        <w:t xml:space="preserve">Team Plan - </w:t>
+      </w:r>
+      <w:r>
+        <w:rPr>
+          <w:b/>
+          <w:bCs/>
+          <w:lang w:val="en-US"/>
+        </w:rPr>
+        <w:t>Gantt Chart</w:t>
+      </w:r>
+    </w:p>
     <w:p>
       <w:r>
         <w:rPr>
           <w:noProof/>
         </w:rPr>
         <w:drawing>
-          <wp:anchor distT="0" distB="0" distL="114300" distR="114300" simplePos="0" relativeHeight="251660288" behindDoc="0" locked="0" layoutInCell="1" allowOverlap="1" wp14:anchorId="22BF4079" wp14:editId="3550A219">
+          <wp:anchor distT="0" distB="0" distL="114300" distR="114300" simplePos="0" relativeHeight="251660288" behindDoc="0" locked="0" layoutInCell="1" allowOverlap="1" wp14:anchorId="708C697F" wp14:editId="36BF2297">
             <wp:simplePos x="0" y="0"/>
             <wp:positionH relativeFrom="column">
-              <wp:posOffset>-658011</wp:posOffset>
+              <wp:posOffset>-825500</wp:posOffset>
             </wp:positionH>
             <wp:positionV relativeFrom="paragraph">
-              <wp:posOffset>242570</wp:posOffset>
+              <wp:posOffset>374898</wp:posOffset>
             </wp:positionV>
-            <wp:extent cx="6739890" cy="2778760"/>
-            <wp:effectExtent l="0" t="0" r="3810" b="2540"/>
+            <wp:extent cx="6939280" cy="2337435"/>
+            <wp:effectExtent l="0" t="0" r="0" b="0"/>
             <wp:wrapTopAndBottom/>
-            <wp:docPr id="8424208" name="Εικόνα 1" descr="Εικόνα που περιέχει στιγμιότυπο οθόνης, κείμενο, γραμμή&#10;&#10;Περιγραφή που δημιουργήθηκε αυτόματα"/>
+            <wp:docPr id="113639566" name="Εικόνα 5" descr="Εικόνα που περιέχει κείμενο, στιγμιότυπο οθόνης, αριθμός&#10;&#10;Περιγραφή που δημιουργήθηκε αυτόματα"/>
             <wp:cNvGraphicFramePr>
               <a:graphicFrameLocks xmlns:a="http://schemas.openxmlformats.org/drawingml/2006/main" noChangeAspect="1"/>
             </wp:cNvGraphicFramePr>
@@ -409,7 +417,7 @@
               <a:graphicData uri="http://schemas.openxmlformats.org/drawingml/2006/picture">
                 <pic:pic xmlns:pic="http://schemas.openxmlformats.org/drawingml/2006/picture">
                   <pic:nvPicPr>
-                    <pic:cNvPr id="8424208" name="Εικόνα 1" descr="Εικόνα που περιέχει στιγμιότυπο οθόνης, κείμενο, γραμμή&#10;&#10;Περιγραφή που δημιουργήθηκε αυτόματα"/>
+                    <pic:cNvPr id="113639566" name="Εικόνα 5" descr="Εικόνα που περιέχει κείμενο, στιγμιότυπο οθόνης, αριθμός&#10;&#10;Περιγραφή που δημιουργήθηκε αυτόματα"/>
                     <pic:cNvPicPr/>
                   </pic:nvPicPr>
                   <pic:blipFill>
@@ -427,7 +435,7 @@
                   <pic:spPr>
                     <a:xfrm>
                       <a:off x="0" y="0"/>
-                      <a:ext cx="6739890" cy="2778760"/>
+                      <a:ext cx="6939280" cy="2337435"/>
                     </a:xfrm>
                     <a:prstGeom prst="rect">
                       <a:avLst/>
@@ -451,15 +459,112 @@
     <w:p/>
     <w:p/>
     <w:p/>
-    <w:p>
-      <w:pPr>
-        <w:rPr>
-          <w:b/>
-          <w:bCs/>
+    <w:p/>
+    <w:p/>
+    <w:p/>
+    <w:p>
+      <w:pPr>
+        <w:jc w:val="center"/>
+        <w:rPr>
+          <w:b/>
+          <w:bCs/>
+          <w:lang w:val="en-US"/>
+        </w:rPr>
+      </w:pPr>
+      <w:r>
+        <w:rPr>
+          <w:b/>
+          <w:bCs/>
+          <w:lang w:val="en-US"/>
+        </w:rPr>
+        <w:t xml:space="preserve">Team Plan - Pert </w:t>
+      </w:r>
+      <w:r>
+        <w:rPr>
+          <w:b/>
+          <w:bCs/>
+          <w:lang w:val="en-US"/>
+        </w:rPr>
+        <w:t>Chart</w:t>
+      </w:r>
+    </w:p>
+    <w:p>
+      <w:pPr>
+        <w:rPr>
+          <w:lang w:val="en-US"/>
+        </w:rPr>
+      </w:pPr>
+    </w:p>
+    <w:p>
+      <w:pPr>
+        <w:rPr>
+          <w:lang w:val="en-US"/>
+        </w:rPr>
+      </w:pPr>
+      <w:r>
+        <w:rPr>
+          <w:b/>
+          <w:bCs/>
+          <w:noProof/>
           <w:sz w:val="28"/>
           <w:szCs w:val="28"/>
         </w:rPr>
-      </w:pPr>
+        <w:drawing>
+          <wp:anchor distT="0" distB="0" distL="114300" distR="114300" simplePos="0" relativeHeight="251661312" behindDoc="0" locked="0" layoutInCell="1" allowOverlap="1" wp14:anchorId="0BC6A9E2" wp14:editId="1E40CB2C">
+            <wp:simplePos x="0" y="0"/>
+            <wp:positionH relativeFrom="column">
+              <wp:posOffset>-1007911</wp:posOffset>
+            </wp:positionH>
+            <wp:positionV relativeFrom="paragraph">
+              <wp:posOffset>278765</wp:posOffset>
+            </wp:positionV>
+            <wp:extent cx="7195248" cy="2846567"/>
+            <wp:effectExtent l="0" t="0" r="0" b="0"/>
+            <wp:wrapTopAndBottom/>
+            <wp:docPr id="1762105515" name="Εικόνα 4" descr="Εικόνα που περιέχει κείμενο, στιγμιότυπο οθόνης, διάγραμμα&#10;&#10;Περιγραφή που δημιουργήθηκε αυτόματα"/>
+            <wp:cNvGraphicFramePr>
+              <a:graphicFrameLocks xmlns:a="http://schemas.openxmlformats.org/drawingml/2006/main" noChangeAspect="1"/>
+            </wp:cNvGraphicFramePr>
+            <a:graphic xmlns:a="http://schemas.openxmlformats.org/drawingml/2006/main">
+              <a:graphicData uri="http://schemas.openxmlformats.org/drawingml/2006/picture">
+                <pic:pic xmlns:pic="http://schemas.openxmlformats.org/drawingml/2006/picture">
+                  <pic:nvPicPr>
+                    <pic:cNvPr id="1762105515" name="Εικόνα 4" descr="Εικόνα που περιέχει κείμενο, στιγμιότυπο οθόνης, διάγραμμα&#10;&#10;Περιγραφή που δημιουργήθηκε αυτόματα"/>
+                    <pic:cNvPicPr/>
+                  </pic:nvPicPr>
+                  <pic:blipFill>
+                    <a:blip r:embed="rId10" cstate="print">
+                      <a:extLst>
+                        <a:ext uri="{28A0092B-C50C-407E-A947-70E740481C1C}">
+                          <a14:useLocalDpi xmlns:a14="http://schemas.microsoft.com/office/drawing/2010/main" val="0"/>
+                        </a:ext>
+                      </a:extLst>
+                    </a:blip>
+                    <a:stretch>
+                      <a:fillRect/>
+                    </a:stretch>
+                  </pic:blipFill>
+                  <pic:spPr>
+                    <a:xfrm>
+                      <a:off x="0" y="0"/>
+                      <a:ext cx="7195248" cy="2846567"/>
+                    </a:xfrm>
+                    <a:prstGeom prst="rect">
+                      <a:avLst/>
+                    </a:prstGeom>
+                  </pic:spPr>
+                </pic:pic>
+              </a:graphicData>
+            </a:graphic>
+            <wp14:sizeRelH relativeFrom="page">
+              <wp14:pctWidth>0</wp14:pctWidth>
+            </wp14:sizeRelH>
+            <wp14:sizeRelV relativeFrom="page">
+              <wp14:pctHeight>0</wp14:pctHeight>
+            </wp14:sizeRelV>
+          </wp:anchor>
+        </w:drawing>
+      </w:r>
     </w:p>
     <w:p>
       <w:pPr>
@@ -468,9 +573,12 @@
           <w:bCs/>
           <w:sz w:val="28"/>
           <w:szCs w:val="28"/>
-        </w:rPr>
-      </w:pPr>
-      <w:r>
+          <w:lang w:val="en-US"/>
+        </w:rPr>
+      </w:pPr>
+    </w:p>
+    <w:p>
+      <w:pPr>
         <w:rPr>
           <w:b/>
           <w:bCs/>
@@ -478,18 +586,21 @@
           <w:szCs w:val="28"/>
           <w:lang w:val="en-US"/>
         </w:rPr>
-        <w:t>Scrumban</w:t>
-      </w:r>
-      <w:r>
+      </w:pPr>
+    </w:p>
+    <w:p>
+      <w:pPr>
         <w:rPr>
           <w:b/>
           <w:bCs/>
           <w:sz w:val="28"/>
           <w:szCs w:val="28"/>
-        </w:rPr>
-        <w:t xml:space="preserve"> (</w:t>
-      </w:r>
-      <w:r>
+          <w:lang w:val="en-US"/>
+        </w:rPr>
+      </w:pPr>
+    </w:p>
+    <w:p>
+      <w:pPr>
         <w:rPr>
           <w:b/>
           <w:bCs/>
@@ -497,18 +608,21 @@
           <w:szCs w:val="28"/>
           <w:lang w:val="en-US"/>
         </w:rPr>
-        <w:t>Scrum</w:t>
-      </w:r>
-      <w:r>
+      </w:pPr>
+    </w:p>
+    <w:p>
+      <w:pPr>
         <w:rPr>
           <w:b/>
           <w:bCs/>
           <w:sz w:val="28"/>
           <w:szCs w:val="28"/>
-        </w:rPr>
-        <w:t xml:space="preserve"> + </w:t>
-      </w:r>
-      <w:r>
+          <w:lang w:val="en-US"/>
+        </w:rPr>
+      </w:pPr>
+    </w:p>
+    <w:p>
+      <w:pPr>
         <w:rPr>
           <w:b/>
           <w:bCs/>
@@ -516,17 +630,18 @@
           <w:szCs w:val="28"/>
           <w:lang w:val="en-US"/>
         </w:rPr>
-        <w:t>Kanban</w:t>
-      </w:r>
-      <w:r>
+      </w:pPr>
+    </w:p>
+    <w:p>
+      <w:pPr>
         <w:rPr>
           <w:b/>
           <w:bCs/>
           <w:sz w:val="28"/>
           <w:szCs w:val="28"/>
-        </w:rPr>
-        <w:t>)</w:t>
-      </w:r>
+          <w:lang w:val="en-US"/>
+        </w:rPr>
+      </w:pPr>
     </w:p>
     <w:p>
       <w:pPr>
@@ -535,724 +650,792 @@
           <w:bCs/>
           <w:sz w:val="28"/>
           <w:szCs w:val="28"/>
-        </w:rPr>
-      </w:pPr>
-    </w:p>
-    <w:p>
-      <w:r>
-        <w:t xml:space="preserve">Για την εκπόνηση του έργου συμφωνήθηκε με την ομάδα ότι θα χρησιμοποιηθεί ένας συνδυασμός των μεθόδων </w:t>
-      </w:r>
-      <w:r>
-        <w:rPr>
-          <w:lang w:val="en-US"/>
-        </w:rPr>
-        <w:t>Scrum</w:t>
-      </w:r>
-      <w:r>
-        <w:t xml:space="preserve"> </w:t>
-      </w:r>
-      <w:r>
-        <w:t xml:space="preserve">και </w:t>
-      </w:r>
-      <w:r>
-        <w:rPr>
-          <w:lang w:val="en-US"/>
-        </w:rPr>
-        <w:t>Kanban</w:t>
-      </w:r>
-      <w:r>
-        <w:t xml:space="preserve">, ο οποίος είναι ευρέως διαδεδομένος και αποκαλείται και ως </w:t>
-      </w:r>
-      <w:r>
-        <w:rPr>
-          <w:lang w:val="en-US"/>
-        </w:rPr>
-        <w:t>Scrumban</w:t>
-      </w:r>
-      <w:r>
-        <w:t>.</w:t>
-      </w:r>
-      <w:r>
-        <w:t xml:space="preserve"> Ο τρόπος αυτός συνδυάζει τα οφέλη και των 2 μεθόδων καθώς μέσω χρήσης των χαρακτηριστικών της </w:t>
-      </w:r>
-      <w:r>
-        <w:rPr>
-          <w:lang w:val="en-US"/>
-        </w:rPr>
-        <w:t>Kanban</w:t>
-      </w:r>
-      <w:r>
-        <w:t xml:space="preserve"> </w:t>
-      </w:r>
-      <w:r>
-        <w:t xml:space="preserve">οι προτεραιότητες και οι στόχοι του έργου είναι σαφείς και διασφαλίζουν μια ομαλή ροή εργασίας. </w:t>
-      </w:r>
-      <w:r>
-        <w:rPr>
-          <w:lang w:val="en-US"/>
-        </w:rPr>
-        <w:t>T</w:t>
-      </w:r>
-      <w:r>
-        <w:t xml:space="preserve">α </w:t>
-      </w:r>
-      <w:r>
-        <w:rPr>
-          <w:lang w:val="en-US"/>
-        </w:rPr>
-        <w:t>Sprints</w:t>
-      </w:r>
-      <w:r>
-        <w:t xml:space="preserve"> </w:t>
-      </w:r>
-      <w:r>
-        <w:t xml:space="preserve">τα οποία ορίσαμε είναι σταθερού μεγέθους και έχουν διάρκεια μιας </w:t>
-      </w:r>
-      <w:r>
-        <w:t xml:space="preserve">εβδομάδας. </w:t>
-      </w:r>
-    </w:p>
-    <w:p/>
-    <w:p>
-      <w:r>
-        <w:t xml:space="preserve">Κάθε </w:t>
-      </w:r>
-      <w:r>
-        <w:rPr>
-          <w:lang w:val="en-US"/>
-        </w:rPr>
-        <w:t>Sprint</w:t>
-      </w:r>
-      <w:r>
-        <w:t xml:space="preserve"> </w:t>
-      </w:r>
-      <w:r>
-        <w:t>ξεκινούσε</w:t>
-      </w:r>
-      <w:r>
-        <w:t xml:space="preserve"> </w:t>
-      </w:r>
-      <w:r>
-        <w:t xml:space="preserve">με το </w:t>
-      </w:r>
-      <w:r>
-        <w:rPr>
-          <w:lang w:val="en-US"/>
-        </w:rPr>
-        <w:t>Sprint</w:t>
-      </w:r>
-      <w:r>
-        <w:t xml:space="preserve"> </w:t>
-      </w:r>
-      <w:r>
-        <w:rPr>
-          <w:lang w:val="en-US"/>
-        </w:rPr>
-        <w:t>Planning</w:t>
-      </w:r>
-      <w:r>
-        <w:t xml:space="preserve"> </w:t>
-      </w:r>
-      <w:r>
-        <w:t xml:space="preserve">κατά το οποίο εξετάζαμε τον πίνακα </w:t>
-      </w:r>
-      <w:r>
-        <w:rPr>
-          <w:lang w:val="en-US"/>
-        </w:rPr>
-        <w:t>Kanban</w:t>
-      </w:r>
-      <w:r>
-        <w:t xml:space="preserve">, </w:t>
-      </w:r>
-      <w:r>
-        <w:t>προς αξιολόγηση του τι επιτεύχθηκε την προηγούμενη εβδομάδα και ποιες θα είναι προτεραιότητες για την επόμενη. Με αυτή τη</w:t>
-      </w:r>
-      <w:r>
-        <w:t xml:space="preserve"> διαδικασία γινόταν επιλογή Διεργασιών από το </w:t>
-      </w:r>
-      <w:r>
-        <w:rPr>
-          <w:lang w:val="en-US"/>
-        </w:rPr>
-        <w:t>Backlog</w:t>
-      </w:r>
-      <w:r>
-        <w:t xml:space="preserve"> </w:t>
-      </w:r>
-      <w:r>
-        <w:t xml:space="preserve">με βάση το </w:t>
-      </w:r>
-      <w:r>
-        <w:rPr>
-          <w:lang w:val="en-US"/>
-        </w:rPr>
-        <w:t>P</w:t>
-      </w:r>
-      <w:r>
-        <w:rPr>
-          <w:lang w:val="en-US"/>
-        </w:rPr>
-        <w:t>riority</w:t>
-      </w:r>
-      <w:r>
-        <w:t xml:space="preserve"> </w:t>
-      </w:r>
-      <w:r>
-        <w:t>της διεργασία</w:t>
-      </w:r>
-      <w:r>
-        <w:t xml:space="preserve">ς και την χωρητικότητα των διεργασιών στην στήλη </w:t>
-      </w:r>
-      <w:r>
-        <w:rPr>
-          <w:lang w:val="en-US"/>
-        </w:rPr>
-        <w:t>In</w:t>
-      </w:r>
-      <w:r>
-        <w:t xml:space="preserve"> </w:t>
-      </w:r>
-      <w:r>
-        <w:rPr>
-          <w:lang w:val="en-US"/>
-        </w:rPr>
-        <w:t>Progress</w:t>
-      </w:r>
-      <w:r>
-        <w:t xml:space="preserve"> </w:t>
-      </w:r>
-      <w:r>
-        <w:t xml:space="preserve">και Το </w:t>
-      </w:r>
-      <w:r>
-        <w:rPr>
-          <w:lang w:val="en-US"/>
-        </w:rPr>
-        <w:t>Do</w:t>
-      </w:r>
-      <w:r>
-        <w:t xml:space="preserve">. </w:t>
-      </w:r>
-    </w:p>
-    <w:p/>
-    <w:p>
-      <w:r>
-        <w:rPr>
-          <w:lang w:val="en-US"/>
-        </w:rPr>
-        <w:t>O</w:t>
-      </w:r>
-      <w:r>
-        <w:t xml:space="preserve"> </w:t>
-      </w:r>
-      <w:r>
-        <w:rPr>
-          <w:lang w:val="en-US"/>
-        </w:rPr>
-        <w:t>Product</w:t>
-      </w:r>
-      <w:r>
-        <w:t xml:space="preserve"> </w:t>
-      </w:r>
-      <w:r>
-        <w:rPr>
-          <w:lang w:val="en-US"/>
-        </w:rPr>
-        <w:t>Owner</w:t>
-      </w:r>
-      <w:r>
-        <w:t xml:space="preserve"> </w:t>
-      </w:r>
-      <w:r>
-        <w:t xml:space="preserve">της ομάδας ήταν ο  υπεύθυνος για την διαχείριση του </w:t>
-      </w:r>
-      <w:r>
-        <w:rPr>
-          <w:lang w:val="en-US"/>
-        </w:rPr>
-        <w:t>backlog</w:t>
-      </w:r>
-      <w:r>
-        <w:t xml:space="preserve"> </w:t>
-      </w:r>
-      <w:r>
-        <w:t xml:space="preserve">καθώς και για την ιεράρχηση των Διεργασιών και την οριοθέτηση της προτεραιότητας αυτών στον πίνακα </w:t>
-      </w:r>
-      <w:r>
-        <w:rPr>
-          <w:lang w:val="en-US"/>
-        </w:rPr>
-        <w:t>Kanban</w:t>
-      </w:r>
-      <w:r>
-        <w:t>.</w:t>
-      </w:r>
-      <w:r>
-        <w:t xml:space="preserve"> </w:t>
-      </w:r>
-      <w:r>
-        <w:t xml:space="preserve">Επιπλέον ο </w:t>
-      </w:r>
-      <w:r>
-        <w:rPr>
-          <w:lang w:val="en-US"/>
-        </w:rPr>
-        <w:t>Scrum</w:t>
-      </w:r>
-      <w:r>
-        <w:t xml:space="preserve"> </w:t>
-      </w:r>
-      <w:r>
-        <w:rPr>
-          <w:lang w:val="en-US"/>
-        </w:rPr>
-        <w:t>Master</w:t>
-      </w:r>
-      <w:r>
-        <w:t xml:space="preserve"> </w:t>
-      </w:r>
-      <w:r>
-        <w:t xml:space="preserve">της ομάδας ήταν ο συντονιστής της Ροής Εργασίας και είχε την επίβλεψη των </w:t>
-      </w:r>
-      <w:r>
-        <w:rPr>
-          <w:lang w:val="en-US"/>
-        </w:rPr>
-        <w:t>WIP</w:t>
-      </w:r>
-      <w:r>
-        <w:t xml:space="preserve"> </w:t>
-      </w:r>
-      <w:r>
-        <w:t xml:space="preserve">διεργασιών </w:t>
-      </w:r>
-      <w:r>
-        <w:t>(</w:t>
-      </w:r>
-      <w:r>
-        <w:rPr>
-          <w:lang w:val="en-US"/>
-        </w:rPr>
-        <w:t>Work</w:t>
-      </w:r>
-      <w:r>
-        <w:t xml:space="preserve"> </w:t>
-      </w:r>
-      <w:r>
-        <w:rPr>
-          <w:lang w:val="en-US"/>
-        </w:rPr>
-        <w:t>in</w:t>
-      </w:r>
-      <w:r>
-        <w:t xml:space="preserve"> </w:t>
-      </w:r>
-      <w:r>
-        <w:rPr>
-          <w:lang w:val="en-US"/>
-        </w:rPr>
-        <w:t>Progress</w:t>
-      </w:r>
-      <w:r>
-        <w:t xml:space="preserve">) </w:t>
-      </w:r>
-      <w:r>
-        <w:t>και την τήρηση των χρονικών ορίων, προτείνοντας σε περιπτώσεις αργοπορίας λύσεις βελτίωσης.</w:t>
-      </w:r>
-      <w:r>
-        <w:t xml:space="preserve"> </w:t>
-      </w:r>
-      <w:r>
-        <w:t xml:space="preserve">Τα </w:t>
-      </w:r>
-      <w:r>
-        <w:t xml:space="preserve">Μέλη της ομάδας ήταν υπεύθυνα </w:t>
-      </w:r>
-      <w:r>
-        <w:lastRenderedPageBreak/>
-        <w:t xml:space="preserve">για την μεταφορά των εργασιών από την στήλη </w:t>
-      </w:r>
-      <w:r>
-        <w:rPr>
-          <w:lang w:val="en-US"/>
-        </w:rPr>
-        <w:t>To</w:t>
-      </w:r>
-      <w:r>
-        <w:t xml:space="preserve"> </w:t>
-      </w:r>
-      <w:r>
-        <w:rPr>
-          <w:lang w:val="en-US"/>
-        </w:rPr>
-        <w:t>Do</w:t>
-      </w:r>
-      <w:r>
-        <w:t xml:space="preserve"> στο </w:t>
-      </w:r>
-      <w:r>
-        <w:rPr>
-          <w:lang w:val="en-US"/>
-        </w:rPr>
-        <w:t>In</w:t>
-      </w:r>
-      <w:r>
-        <w:t xml:space="preserve"> </w:t>
-      </w:r>
-      <w:r>
-        <w:rPr>
-          <w:lang w:val="en-US"/>
-        </w:rPr>
-        <w:t>Progress</w:t>
-      </w:r>
-      <w:r>
-        <w:t xml:space="preserve"> </w:t>
-      </w:r>
-      <w:r>
-        <w:t xml:space="preserve">έτσι ώστε να οργανώνουν </w:t>
-      </w:r>
-      <w:r>
-        <w:t>δυναμικά</w:t>
-      </w:r>
-      <w:r>
-        <w:t xml:space="preserve"> την ροή του έργου.</w:t>
-      </w:r>
-    </w:p>
-    <w:p/>
-    <w:p>
-      <w:r>
-        <w:t xml:space="preserve">Ο </w:t>
-      </w:r>
-      <w:r>
-        <w:rPr>
-          <w:lang w:val="en-US"/>
-        </w:rPr>
-        <w:t>Quality</w:t>
-      </w:r>
-      <w:r>
-        <w:t xml:space="preserve"> </w:t>
-      </w:r>
-      <w:r>
-        <w:rPr>
-          <w:lang w:val="en-US"/>
-        </w:rPr>
-        <w:t>Manager</w:t>
-      </w:r>
-      <w:r>
-        <w:t xml:space="preserve"> </w:t>
-      </w:r>
-      <w:r>
-        <w:t xml:space="preserve">συνεργάστηκε με τον </w:t>
-      </w:r>
-      <w:r>
-        <w:rPr>
-          <w:lang w:val="en-US"/>
-        </w:rPr>
-        <w:t>Product</w:t>
-      </w:r>
-      <w:r>
-        <w:t xml:space="preserve"> </w:t>
-      </w:r>
-      <w:r>
-        <w:rPr>
-          <w:lang w:val="en-US"/>
-        </w:rPr>
-        <w:t>Owner</w:t>
-      </w:r>
-      <w:r>
-        <w:t xml:space="preserve"> και τον </w:t>
-      </w:r>
-      <w:r>
-        <w:rPr>
-          <w:lang w:val="en-US"/>
-        </w:rPr>
-        <w:t>Scrum</w:t>
-      </w:r>
-      <w:r>
-        <w:t xml:space="preserve"> </w:t>
-      </w:r>
-      <w:r>
-        <w:rPr>
-          <w:lang w:val="en-US"/>
-        </w:rPr>
-        <w:t>Master</w:t>
-      </w:r>
-      <w:r>
-        <w:t xml:space="preserve"> για την διαχείριση </w:t>
-      </w:r>
-      <w:r>
-        <w:t>του ορίου διεργασιών</w:t>
-      </w:r>
-      <w:r>
-        <w:t xml:space="preserve"> </w:t>
-      </w:r>
-      <w:r>
-        <w:t>στο</w:t>
-      </w:r>
-      <w:r>
-        <w:t xml:space="preserve"> </w:t>
-      </w:r>
-      <w:r>
-        <w:rPr>
-          <w:lang w:val="en-US"/>
-        </w:rPr>
-        <w:t>Work</w:t>
-      </w:r>
-      <w:r>
-        <w:t xml:space="preserve"> In Progress (WIP) </w:t>
-      </w:r>
-      <w:r>
-        <w:t>και την διασφάλιση της ποιότητας των εγγραφών για το 1</w:t>
-      </w:r>
-      <w:r>
-        <w:rPr>
-          <w:vertAlign w:val="superscript"/>
-        </w:rPr>
-        <w:t>Ο</w:t>
-      </w:r>
-      <w:r>
-        <w:t xml:space="preserve"> Παραδοτέο. </w:t>
-      </w:r>
-    </w:p>
-    <w:p/>
-    <w:p>
-      <w:r>
-        <w:t xml:space="preserve">Τέλος επικράτησε η λογική του </w:t>
-      </w:r>
-      <w:r>
-        <w:rPr>
-          <w:lang w:val="en-US"/>
-        </w:rPr>
-        <w:t>Daily</w:t>
-      </w:r>
-      <w:r>
-        <w:t xml:space="preserve"> </w:t>
-      </w:r>
-      <w:r>
-        <w:rPr>
-          <w:lang w:val="en-US"/>
-        </w:rPr>
-        <w:t>Stand</w:t>
-      </w:r>
-      <w:r>
-        <w:t>-</w:t>
-      </w:r>
-      <w:r>
-        <w:rPr>
-          <w:lang w:val="en-US"/>
-        </w:rPr>
-        <w:t>up</w:t>
-      </w:r>
-      <w:r>
-        <w:t xml:space="preserve"> </w:t>
-      </w:r>
-      <w:r>
-        <w:t xml:space="preserve">με καθημερινά σύντομα </w:t>
-      </w:r>
-      <w:r>
-        <w:rPr>
-          <w:lang w:val="en-US"/>
-        </w:rPr>
-        <w:t>calls</w:t>
-      </w:r>
-      <w:r>
-        <w:t xml:space="preserve"> </w:t>
-      </w:r>
-      <w:r>
-        <w:t xml:space="preserve">στην αρχή κάθε ημέρας για την συζήτηση πιθανών δυσκολιών που εντοπίστηκαν καθώς και διεργασιών που ολοκληρώθηκαν. Λόγω αυτής της μεθόδου όλα τα μέλη της ομάδας </w:t>
-      </w:r>
-      <w:r>
-        <w:rPr>
-          <w:lang w:val="en-US"/>
-        </w:rPr>
-        <w:t>Product</w:t>
-      </w:r>
-      <w:r>
-        <w:t xml:space="preserve"> </w:t>
-      </w:r>
-      <w:r>
-        <w:rPr>
-          <w:lang w:val="en-US"/>
-        </w:rPr>
-        <w:t>Owner</w:t>
-      </w:r>
-      <w:r>
-        <w:t xml:space="preserve">, </w:t>
-      </w:r>
-      <w:r>
-        <w:rPr>
-          <w:lang w:val="en-US"/>
-        </w:rPr>
-        <w:t>Scrum</w:t>
-      </w:r>
-      <w:r>
-        <w:t xml:space="preserve"> </w:t>
-      </w:r>
-      <w:r>
-        <w:rPr>
-          <w:lang w:val="en-US"/>
-        </w:rPr>
-        <w:t>Master</w:t>
-      </w:r>
-      <w:r>
-        <w:t xml:space="preserve"> </w:t>
-      </w:r>
-      <w:r>
-        <w:t xml:space="preserve">και μέλη εξετάζαμε από κοινού τον </w:t>
-      </w:r>
-      <w:r>
-        <w:rPr>
-          <w:lang w:val="en-US"/>
-        </w:rPr>
-        <w:t>Kanban</w:t>
-      </w:r>
-      <w:r>
-        <w:t xml:space="preserve"> </w:t>
-      </w:r>
-      <w:r>
-        <w:t>πίνακα</w:t>
-      </w:r>
-      <w:r>
-        <w:t xml:space="preserve">, </w:t>
-      </w:r>
-      <w:r>
-        <w:t xml:space="preserve">έτσι </w:t>
-      </w:r>
-      <w:r>
-        <w:t xml:space="preserve">ώστε </w:t>
-      </w:r>
-      <w:r>
-        <w:t>όλοι να ήμαστε απολύτως συντονισμένοι.</w:t>
-      </w:r>
-      <w:r>
-        <w:t xml:space="preserve"> </w:t>
-      </w:r>
-      <w:r>
-        <w:t xml:space="preserve">Ο </w:t>
-      </w:r>
-      <w:r>
-        <w:rPr>
-          <w:lang w:val="en-US"/>
-        </w:rPr>
-        <w:t>Quality</w:t>
-      </w:r>
-      <w:r>
-        <w:t xml:space="preserve"> </w:t>
-      </w:r>
-      <w:r>
-        <w:rPr>
-          <w:lang w:val="en-US"/>
-        </w:rPr>
-        <w:t>Manager</w:t>
-      </w:r>
-      <w:r>
-        <w:t xml:space="preserve"> </w:t>
-      </w:r>
-      <w:r>
-        <w:t xml:space="preserve">στα </w:t>
-      </w:r>
-      <w:r>
-        <w:rPr>
-          <w:lang w:val="en-US"/>
-        </w:rPr>
-        <w:t>Stand</w:t>
-      </w:r>
-      <w:r>
-        <w:t>-</w:t>
-      </w:r>
-      <w:r>
-        <w:rPr>
-          <w:lang w:val="en-US"/>
-        </w:rPr>
-        <w:t>ups</w:t>
-      </w:r>
-      <w:r>
-        <w:t xml:space="preserve"> είχε την αρμοδιότητα να δίνει κατευθύνσεις και συμβουλές για την βελτιστοποίηση των εγγράφων και της συνολικής εικόνας του έργου.</w:t>
-      </w:r>
-    </w:p>
-    <w:p>
-      <w:pPr>
+          <w:lang w:val="en-US"/>
+        </w:rPr>
+      </w:pPr>
+      <w:r>
         <w:rPr>
           <w:b/>
           <w:bCs/>
           <w:sz w:val="28"/>
           <w:szCs w:val="28"/>
-        </w:rPr>
-      </w:pPr>
-    </w:p>
-    <w:p>
-      <w:pPr>
+          <w:lang w:val="en-US"/>
+        </w:rPr>
+        <w:t>Scrumban</w:t>
+      </w:r>
+      <w:r>
         <w:rPr>
           <w:b/>
           <w:bCs/>
           <w:sz w:val="28"/>
           <w:szCs w:val="28"/>
-        </w:rPr>
-      </w:pPr>
-    </w:p>
-    <w:p>
-      <w:pPr>
-        <w:jc w:val="center"/>
+          <w:lang w:val="en-US"/>
+        </w:rPr>
+        <w:t xml:space="preserve"> (</w:t>
+      </w:r>
+      <w:r>
         <w:rPr>
           <w:b/>
           <w:bCs/>
           <w:sz w:val="28"/>
           <w:szCs w:val="28"/>
-        </w:rPr>
-      </w:pPr>
-    </w:p>
-    <w:p>
-      <w:pPr>
-        <w:jc w:val="center"/>
+          <w:lang w:val="en-US"/>
+        </w:rPr>
+        <w:t>Scrum</w:t>
+      </w:r>
+      <w:r>
         <w:rPr>
           <w:b/>
           <w:bCs/>
           <w:sz w:val="28"/>
           <w:szCs w:val="28"/>
-        </w:rPr>
-      </w:pPr>
-    </w:p>
-    <w:p/>
-    <w:p>
-      <w:pPr>
-        <w:jc w:val="center"/>
+          <w:lang w:val="en-US"/>
+        </w:rPr>
+        <w:t xml:space="preserve"> + </w:t>
+      </w:r>
+      <w:r>
         <w:rPr>
           <w:b/>
           <w:bCs/>
           <w:sz w:val="28"/>
           <w:szCs w:val="28"/>
-        </w:rPr>
-      </w:pPr>
-    </w:p>
-    <w:p>
-      <w:pPr>
-        <w:jc w:val="center"/>
+          <w:lang w:val="en-US"/>
+        </w:rPr>
+        <w:t>Kanban</w:t>
+      </w:r>
+      <w:r>
         <w:rPr>
           <w:b/>
           <w:bCs/>
           <w:sz w:val="28"/>
           <w:szCs w:val="28"/>
-        </w:rPr>
-      </w:pPr>
-    </w:p>
-    <w:p>
-      <w:pPr>
-        <w:jc w:val="center"/>
+          <w:lang w:val="en-US"/>
+        </w:rPr>
+        <w:t>)</w:t>
+      </w:r>
+    </w:p>
+    <w:p>
+      <w:pPr>
         <w:rPr>
           <w:b/>
           <w:bCs/>
           <w:sz w:val="28"/>
           <w:szCs w:val="28"/>
-        </w:rPr>
-      </w:pPr>
-      <w:r>
+          <w:lang w:val="en-US"/>
+        </w:rPr>
+      </w:pPr>
+    </w:p>
+    <w:p>
+      <w:r>
+        <w:t xml:space="preserve">Για την εκπόνηση του έργου συμφωνήθηκε με την ομάδα ότι θα χρησιμοποιηθεί ένας συνδυασμός των μεθόδων </w:t>
+      </w:r>
+      <w:r>
+        <w:rPr>
+          <w:lang w:val="en-US"/>
+        </w:rPr>
+        <w:t>Scrum</w:t>
+      </w:r>
+      <w:r>
+        <w:t xml:space="preserve"> </w:t>
+      </w:r>
+      <w:r>
+        <w:t xml:space="preserve">και </w:t>
+      </w:r>
+      <w:r>
+        <w:rPr>
+          <w:lang w:val="en-US"/>
+        </w:rPr>
+        <w:t>Kanban</w:t>
+      </w:r>
+      <w:r>
+        <w:t xml:space="preserve">, ο οποίος είναι ευρέως διαδεδομένος και αποκαλείται και ως </w:t>
+      </w:r>
+      <w:r>
+        <w:rPr>
+          <w:lang w:val="en-US"/>
+        </w:rPr>
+        <w:t>Scrumban</w:t>
+      </w:r>
+      <w:r>
+        <w:t>.</w:t>
+      </w:r>
+      <w:r>
+        <w:t xml:space="preserve"> Ο τρόπος αυτός συνδυάζει τα οφέλη και των 2 μεθόδων καθώς μέσω χρήσης των χαρακτηριστικών της </w:t>
+      </w:r>
+      <w:r>
+        <w:rPr>
+          <w:lang w:val="en-US"/>
+        </w:rPr>
+        <w:t>Kanban</w:t>
+      </w:r>
+      <w:r>
+        <w:t xml:space="preserve"> </w:t>
+      </w:r>
+      <w:r>
+        <w:t xml:space="preserve">οι προτεραιότητες και οι στόχοι του έργου είναι σαφείς και διασφαλίζουν μια ομαλή ροή εργασίας. </w:t>
+      </w:r>
+      <w:r>
+        <w:rPr>
+          <w:lang w:val="en-US"/>
+        </w:rPr>
+        <w:t>T</w:t>
+      </w:r>
+      <w:r>
+        <w:t xml:space="preserve">α </w:t>
+      </w:r>
+      <w:r>
+        <w:rPr>
+          <w:lang w:val="en-US"/>
+        </w:rPr>
+        <w:t>Sprints</w:t>
+      </w:r>
+      <w:r>
+        <w:t xml:space="preserve"> </w:t>
+      </w:r>
+      <w:r>
+        <w:t xml:space="preserve">τα οποία ορίσαμε είναι σταθερού μεγέθους και έχουν διάρκεια μιας </w:t>
+      </w:r>
+      <w:r>
+        <w:t xml:space="preserve">εβδομάδας. </w:t>
+      </w:r>
+    </w:p>
+    <w:p/>
+    <w:p>
+      <w:r>
+        <w:t xml:space="preserve">Κάθε </w:t>
+      </w:r>
+      <w:r>
+        <w:rPr>
+          <w:lang w:val="en-US"/>
+        </w:rPr>
+        <w:t>Sprint</w:t>
+      </w:r>
+      <w:r>
+        <w:t xml:space="preserve"> </w:t>
+      </w:r>
+      <w:r>
+        <w:t>ξεκινούσε</w:t>
+      </w:r>
+      <w:r>
+        <w:t xml:space="preserve"> </w:t>
+      </w:r>
+      <w:r>
+        <w:t xml:space="preserve">με το </w:t>
+      </w:r>
+      <w:r>
+        <w:rPr>
+          <w:lang w:val="en-US"/>
+        </w:rPr>
+        <w:t>Sprint</w:t>
+      </w:r>
+      <w:r>
+        <w:t xml:space="preserve"> </w:t>
+      </w:r>
+      <w:r>
+        <w:rPr>
+          <w:lang w:val="en-US"/>
+        </w:rPr>
+        <w:t>Planning</w:t>
+      </w:r>
+      <w:r>
+        <w:t xml:space="preserve"> </w:t>
+      </w:r>
+      <w:r>
+        <w:t xml:space="preserve">κατά το οποίο εξετάζαμε τον πίνακα </w:t>
+      </w:r>
+      <w:r>
+        <w:rPr>
+          <w:lang w:val="en-US"/>
+        </w:rPr>
+        <w:t>Kanban</w:t>
+      </w:r>
+      <w:r>
+        <w:t xml:space="preserve">, </w:t>
+      </w:r>
+      <w:r>
+        <w:t>προς αξιολόγηση του τι επιτεύχθηκε την προηγούμενη εβδομάδα και ποιες θα είναι προτεραιότητες για την επόμενη. Με αυτή τη</w:t>
+      </w:r>
+      <w:r>
+        <w:t xml:space="preserve"> διαδικασία γινόταν επιλογή Διεργασιών από το </w:t>
+      </w:r>
+      <w:r>
+        <w:rPr>
+          <w:lang w:val="en-US"/>
+        </w:rPr>
+        <w:t>Backlog</w:t>
+      </w:r>
+      <w:r>
+        <w:t xml:space="preserve"> </w:t>
+      </w:r>
+      <w:r>
+        <w:t xml:space="preserve">με βάση το </w:t>
+      </w:r>
+      <w:r>
+        <w:rPr>
+          <w:lang w:val="en-US"/>
+        </w:rPr>
+        <w:t>P</w:t>
+      </w:r>
+      <w:r>
+        <w:rPr>
+          <w:lang w:val="en-US"/>
+        </w:rPr>
+        <w:t>riority</w:t>
+      </w:r>
+      <w:r>
+        <w:t xml:space="preserve"> </w:t>
+      </w:r>
+      <w:r>
+        <w:t>της διεργασία</w:t>
+      </w:r>
+      <w:r>
+        <w:t xml:space="preserve">ς και την χωρητικότητα των διεργασιών στην στήλη </w:t>
+      </w:r>
+      <w:r>
+        <w:rPr>
+          <w:lang w:val="en-US"/>
+        </w:rPr>
+        <w:t>In</w:t>
+      </w:r>
+      <w:r>
+        <w:t xml:space="preserve"> </w:t>
+      </w:r>
+      <w:r>
+        <w:rPr>
+          <w:lang w:val="en-US"/>
+        </w:rPr>
+        <w:t>Progress</w:t>
+      </w:r>
+      <w:r>
+        <w:t xml:space="preserve"> </w:t>
+      </w:r>
+      <w:r>
+        <w:t xml:space="preserve">και Το </w:t>
+      </w:r>
+      <w:r>
+        <w:rPr>
+          <w:lang w:val="en-US"/>
+        </w:rPr>
+        <w:t>Do</w:t>
+      </w:r>
+      <w:r>
+        <w:t xml:space="preserve">. </w:t>
+      </w:r>
+    </w:p>
+    <w:p/>
+    <w:p>
+      <w:r>
+        <w:rPr>
+          <w:lang w:val="en-US"/>
+        </w:rPr>
+        <w:t>O</w:t>
+      </w:r>
+      <w:r>
+        <w:t xml:space="preserve"> </w:t>
+      </w:r>
+      <w:r>
+        <w:rPr>
+          <w:lang w:val="en-US"/>
+        </w:rPr>
+        <w:t>Product</w:t>
+      </w:r>
+      <w:r>
+        <w:t xml:space="preserve"> </w:t>
+      </w:r>
+      <w:r>
+        <w:rPr>
+          <w:lang w:val="en-US"/>
+        </w:rPr>
+        <w:t>Owner</w:t>
+      </w:r>
+      <w:r>
+        <w:t xml:space="preserve"> </w:t>
+      </w:r>
+      <w:r>
+        <w:t xml:space="preserve">της ομάδας ήταν ο  υπεύθυνος για την διαχείριση του </w:t>
+      </w:r>
+      <w:r>
+        <w:rPr>
+          <w:lang w:val="en-US"/>
+        </w:rPr>
+        <w:t>backlog</w:t>
+      </w:r>
+      <w:r>
+        <w:t xml:space="preserve"> </w:t>
+      </w:r>
+      <w:r>
+        <w:t xml:space="preserve">καθώς και για την ιεράρχηση των Διεργασιών και την οριοθέτηση της προτεραιότητας αυτών στον πίνακα </w:t>
+      </w:r>
+      <w:r>
+        <w:rPr>
+          <w:lang w:val="en-US"/>
+        </w:rPr>
+        <w:t>Kanban</w:t>
+      </w:r>
+      <w:r>
+        <w:t>.</w:t>
+      </w:r>
+      <w:r>
+        <w:t xml:space="preserve"> </w:t>
+      </w:r>
+      <w:r>
+        <w:t xml:space="preserve">Επιπλέον ο </w:t>
+      </w:r>
+      <w:r>
+        <w:rPr>
+          <w:lang w:val="en-US"/>
+        </w:rPr>
+        <w:t>Scrum</w:t>
+      </w:r>
+      <w:r>
+        <w:t xml:space="preserve"> </w:t>
+      </w:r>
+      <w:r>
+        <w:rPr>
+          <w:lang w:val="en-US"/>
+        </w:rPr>
+        <w:t>Master</w:t>
+      </w:r>
+      <w:r>
+        <w:t xml:space="preserve"> </w:t>
+      </w:r>
+      <w:r>
+        <w:t xml:space="preserve">της ομάδας ήταν ο συντονιστής της Ροής Εργασίας και είχε την επίβλεψη των </w:t>
+      </w:r>
+      <w:r>
+        <w:rPr>
+          <w:lang w:val="en-US"/>
+        </w:rPr>
+        <w:t>WIP</w:t>
+      </w:r>
+      <w:r>
+        <w:t xml:space="preserve"> </w:t>
+      </w:r>
+      <w:r>
+        <w:t xml:space="preserve">διεργασιών </w:t>
+      </w:r>
+      <w:r>
+        <w:t>(</w:t>
+      </w:r>
+      <w:r>
+        <w:rPr>
+          <w:lang w:val="en-US"/>
+        </w:rPr>
+        <w:t>Work</w:t>
+      </w:r>
+      <w:r>
+        <w:t xml:space="preserve"> </w:t>
+      </w:r>
+      <w:r>
+        <w:rPr>
+          <w:lang w:val="en-US"/>
+        </w:rPr>
+        <w:t>in</w:t>
+      </w:r>
+      <w:r>
+        <w:t xml:space="preserve"> </w:t>
+      </w:r>
+      <w:r>
+        <w:rPr>
+          <w:lang w:val="en-US"/>
+        </w:rPr>
+        <w:t>Progress</w:t>
+      </w:r>
+      <w:r>
+        <w:t xml:space="preserve">) </w:t>
+      </w:r>
+      <w:r>
+        <w:t>και την τήρηση των χρονικών ορίων, προτείνοντας σε περιπτώσεις αργοπορίας λύσεις βελτίωσης.</w:t>
+      </w:r>
+      <w:r>
+        <w:t xml:space="preserve"> </w:t>
+      </w:r>
+      <w:r>
+        <w:t xml:space="preserve">Τα </w:t>
+      </w:r>
+      <w:r>
+        <w:t xml:space="preserve">Μέλη της ομάδας ήταν υπεύθυνα για την μεταφορά των εργασιών από την στήλη </w:t>
+      </w:r>
+      <w:r>
+        <w:rPr>
+          <w:lang w:val="en-US"/>
+        </w:rPr>
+        <w:t>To</w:t>
+      </w:r>
+      <w:r>
+        <w:t xml:space="preserve"> </w:t>
+      </w:r>
+      <w:r>
+        <w:rPr>
+          <w:lang w:val="en-US"/>
+        </w:rPr>
+        <w:t>Do</w:t>
+      </w:r>
+      <w:r>
+        <w:t xml:space="preserve"> στο </w:t>
+      </w:r>
+      <w:r>
+        <w:rPr>
+          <w:lang w:val="en-US"/>
+        </w:rPr>
+        <w:t>In</w:t>
+      </w:r>
+      <w:r>
+        <w:t xml:space="preserve"> </w:t>
+      </w:r>
+      <w:r>
+        <w:rPr>
+          <w:lang w:val="en-US"/>
+        </w:rPr>
+        <w:t>Progress</w:t>
+      </w:r>
+      <w:r>
+        <w:t xml:space="preserve"> </w:t>
+      </w:r>
+      <w:r>
+        <w:t xml:space="preserve">έτσι ώστε να οργανώνουν </w:t>
+      </w:r>
+      <w:r>
+        <w:t>δυναμικά</w:t>
+      </w:r>
+      <w:r>
+        <w:t xml:space="preserve"> την ροή του έργου.</w:t>
+      </w:r>
+    </w:p>
+    <w:p/>
+    <w:p>
+      <w:r>
+        <w:t xml:space="preserve">Ο </w:t>
+      </w:r>
+      <w:r>
+        <w:rPr>
+          <w:lang w:val="en-US"/>
+        </w:rPr>
+        <w:t>Quality</w:t>
+      </w:r>
+      <w:r>
+        <w:t xml:space="preserve"> </w:t>
+      </w:r>
+      <w:r>
+        <w:rPr>
+          <w:lang w:val="en-US"/>
+        </w:rPr>
+        <w:t>Manager</w:t>
+      </w:r>
+      <w:r>
+        <w:t xml:space="preserve"> </w:t>
+      </w:r>
+      <w:r>
+        <w:t xml:space="preserve">συνεργάστηκε με τον </w:t>
+      </w:r>
+      <w:r>
+        <w:rPr>
+          <w:lang w:val="en-US"/>
+        </w:rPr>
+        <w:t>Product</w:t>
+      </w:r>
+      <w:r>
+        <w:t xml:space="preserve"> </w:t>
+      </w:r>
+      <w:r>
+        <w:rPr>
+          <w:lang w:val="en-US"/>
+        </w:rPr>
+        <w:t>Owner</w:t>
+      </w:r>
+      <w:r>
+        <w:t xml:space="preserve"> και τον </w:t>
+      </w:r>
+      <w:r>
+        <w:rPr>
+          <w:lang w:val="en-US"/>
+        </w:rPr>
+        <w:t>Scrum</w:t>
+      </w:r>
+      <w:r>
+        <w:t xml:space="preserve"> </w:t>
+      </w:r>
+      <w:r>
+        <w:rPr>
+          <w:lang w:val="en-US"/>
+        </w:rPr>
+        <w:t>Master</w:t>
+      </w:r>
+      <w:r>
+        <w:t xml:space="preserve"> για την διαχείριση </w:t>
+      </w:r>
+      <w:r>
+        <w:t>του ορίου διεργασιών</w:t>
+      </w:r>
+      <w:r>
+        <w:t xml:space="preserve"> </w:t>
+      </w:r>
+      <w:r>
+        <w:t>στο</w:t>
+      </w:r>
+      <w:r>
+        <w:t xml:space="preserve"> </w:t>
+      </w:r>
+      <w:r>
+        <w:rPr>
+          <w:lang w:val="en-US"/>
+        </w:rPr>
+        <w:t>Work</w:t>
+      </w:r>
+      <w:r>
+        <w:t xml:space="preserve"> In Progress (WIP) </w:t>
+      </w:r>
+      <w:r>
+        <w:t>και την διασφάλιση της ποιότητας των εγγραφών για το 1</w:t>
+      </w:r>
+      <w:r>
+        <w:rPr>
+          <w:vertAlign w:val="superscript"/>
+        </w:rPr>
+        <w:t>Ο</w:t>
+      </w:r>
+      <w:r>
+        <w:t xml:space="preserve"> Παραδοτέο. </w:t>
+      </w:r>
+    </w:p>
+    <w:p/>
+    <w:p>
+      <w:r>
+        <w:t xml:space="preserve">Τέλος επικράτησε η λογική του </w:t>
+      </w:r>
+      <w:r>
+        <w:rPr>
+          <w:lang w:val="en-US"/>
+        </w:rPr>
+        <w:t>Daily</w:t>
+      </w:r>
+      <w:r>
+        <w:t xml:space="preserve"> </w:t>
+      </w:r>
+      <w:r>
+        <w:rPr>
+          <w:lang w:val="en-US"/>
+        </w:rPr>
+        <w:t>Stand</w:t>
+      </w:r>
+      <w:r>
+        <w:t>-</w:t>
+      </w:r>
+      <w:r>
+        <w:rPr>
+          <w:lang w:val="en-US"/>
+        </w:rPr>
+        <w:t>up</w:t>
+      </w:r>
+      <w:r>
+        <w:t xml:space="preserve"> </w:t>
+      </w:r>
+      <w:r>
+        <w:t xml:space="preserve">με καθημερινά σύντομα </w:t>
+      </w:r>
+      <w:r>
+        <w:rPr>
+          <w:lang w:val="en-US"/>
+        </w:rPr>
+        <w:t>calls</w:t>
+      </w:r>
+      <w:r>
+        <w:t xml:space="preserve"> </w:t>
+      </w:r>
+      <w:r>
+        <w:t xml:space="preserve">στην αρχή κάθε ημέρας για την συζήτηση πιθανών δυσκολιών που εντοπίστηκαν καθώς και διεργασιών που ολοκληρώθηκαν. Λόγω αυτής της μεθόδου όλα τα μέλη της ομάδας </w:t>
+      </w:r>
+      <w:r>
+        <w:rPr>
+          <w:lang w:val="en-US"/>
+        </w:rPr>
+        <w:t>Product</w:t>
+      </w:r>
+      <w:r>
+        <w:t xml:space="preserve"> </w:t>
+      </w:r>
+      <w:r>
+        <w:rPr>
+          <w:lang w:val="en-US"/>
+        </w:rPr>
+        <w:t>Owner</w:t>
+      </w:r>
+      <w:r>
+        <w:t xml:space="preserve">, </w:t>
+      </w:r>
+      <w:r>
+        <w:rPr>
+          <w:lang w:val="en-US"/>
+        </w:rPr>
+        <w:t>Scrum</w:t>
+      </w:r>
+      <w:r>
+        <w:t xml:space="preserve"> </w:t>
+      </w:r>
+      <w:r>
+        <w:rPr>
+          <w:lang w:val="en-US"/>
+        </w:rPr>
+        <w:t>Master</w:t>
+      </w:r>
+      <w:r>
+        <w:t xml:space="preserve"> </w:t>
+      </w:r>
+      <w:r>
+        <w:t xml:space="preserve">και μέλη εξετάζαμε από κοινού τον </w:t>
+      </w:r>
+      <w:r>
+        <w:rPr>
+          <w:lang w:val="en-US"/>
+        </w:rPr>
+        <w:t>Kanban</w:t>
+      </w:r>
+      <w:r>
+        <w:t xml:space="preserve"> </w:t>
+      </w:r>
+      <w:r>
+        <w:t>πίνακα</w:t>
+      </w:r>
+      <w:r>
+        <w:t xml:space="preserve">, </w:t>
+      </w:r>
+      <w:r>
+        <w:t xml:space="preserve">έτσι </w:t>
+      </w:r>
+      <w:r>
+        <w:t xml:space="preserve">ώστε </w:t>
+      </w:r>
+      <w:r>
+        <w:t>όλοι να ήμαστε απολύτως συντονισμένοι.</w:t>
+      </w:r>
+      <w:r>
+        <w:t xml:space="preserve"> </w:t>
+      </w:r>
+      <w:r>
+        <w:t xml:space="preserve">Ο </w:t>
+      </w:r>
+      <w:r>
+        <w:rPr>
+          <w:lang w:val="en-US"/>
+        </w:rPr>
+        <w:t>Quality</w:t>
+      </w:r>
+      <w:r>
+        <w:t xml:space="preserve"> </w:t>
+      </w:r>
+      <w:r>
+        <w:rPr>
+          <w:lang w:val="en-US"/>
+        </w:rPr>
+        <w:t>Manager</w:t>
+      </w:r>
+      <w:r>
+        <w:t xml:space="preserve"> </w:t>
+      </w:r>
+      <w:r>
+        <w:t xml:space="preserve">στα </w:t>
+      </w:r>
+      <w:r>
+        <w:rPr>
+          <w:lang w:val="en-US"/>
+        </w:rPr>
+        <w:t>Stand</w:t>
+      </w:r>
+      <w:r>
+        <w:t>-</w:t>
+      </w:r>
+      <w:r>
+        <w:rPr>
+          <w:lang w:val="en-US"/>
+        </w:rPr>
+        <w:t>ups</w:t>
+      </w:r>
+      <w:r>
+        <w:t xml:space="preserve"> είχε την αρμοδιότητα να δίνει κατευθύνσεις και συμβουλές για την βελτιστοποίηση των εγγράφων και της συνολικής εικόνας του έργου.</w:t>
+      </w:r>
+    </w:p>
+    <w:p>
+      <w:pPr>
         <w:rPr>
           <w:b/>
           <w:bCs/>
           <w:sz w:val="28"/>
           <w:szCs w:val="28"/>
         </w:rPr>
+      </w:pPr>
+    </w:p>
+    <w:p>
+      <w:pPr>
+        <w:rPr>
+          <w:b/>
+          <w:bCs/>
+          <w:sz w:val="28"/>
+          <w:szCs w:val="28"/>
+        </w:rPr>
+      </w:pPr>
+    </w:p>
+    <w:p>
+      <w:pPr>
+        <w:jc w:val="center"/>
+        <w:rPr>
+          <w:b/>
+          <w:bCs/>
+          <w:sz w:val="28"/>
+          <w:szCs w:val="28"/>
+        </w:rPr>
+      </w:pPr>
+    </w:p>
+    <w:p>
+      <w:pPr>
+        <w:jc w:val="center"/>
+        <w:rPr>
+          <w:b/>
+          <w:bCs/>
+          <w:sz w:val="28"/>
+          <w:szCs w:val="28"/>
+        </w:rPr>
+      </w:pPr>
+    </w:p>
+    <w:p/>
+    <w:p>
+      <w:pPr>
+        <w:jc w:val="center"/>
+        <w:rPr>
+          <w:b/>
+          <w:bCs/>
+          <w:sz w:val="28"/>
+          <w:szCs w:val="28"/>
+        </w:rPr>
+      </w:pPr>
+    </w:p>
+    <w:p>
+      <w:pPr>
+        <w:jc w:val="center"/>
+        <w:rPr>
+          <w:b/>
+          <w:bCs/>
+          <w:sz w:val="28"/>
+          <w:szCs w:val="28"/>
+        </w:rPr>
+      </w:pPr>
+    </w:p>
+    <w:p>
+      <w:pPr>
+        <w:jc w:val="center"/>
+        <w:rPr>
+          <w:b/>
+          <w:bCs/>
+          <w:sz w:val="28"/>
+          <w:szCs w:val="28"/>
+        </w:rPr>
+      </w:pPr>
+      <w:r>
+        <w:rPr>
+          <w:b/>
+          <w:bCs/>
+          <w:sz w:val="28"/>
+          <w:szCs w:val="28"/>
+        </w:rPr>
         <w:t>Εργαλεία</w:t>
       </w:r>
     </w:p>
@@ -1266,27 +1449,105 @@
       </w:r>
       <w:r>
         <w:rPr>
+          <w:color w:val="FF0000"/>
           <w:lang w:val="en-US"/>
         </w:rPr>
         <w:t>Gantt</w:t>
       </w:r>
       <w:r>
-        <w:t xml:space="preserve"> </w:t>
-      </w:r>
-      <w:r>
-        <w:t xml:space="preserve">και </w:t>
-      </w:r>
-      <w:r>
-        <w:rPr>
+        <w:rPr>
+          <w:color w:val="FF0000"/>
+        </w:rPr>
+        <w:t xml:space="preserve"> διαγραμμάτων ήταν το</w:t>
+      </w:r>
+      <w:r>
+        <w:rPr>
+          <w:color w:val="FF0000"/>
+        </w:rPr>
+        <w:t xml:space="preserve"> </w:t>
+      </w:r>
+      <w:r>
+        <w:rPr>
+          <w:color w:val="FF0000"/>
+          <w:lang w:val="en-US"/>
+        </w:rPr>
+        <w:t>Smart</w:t>
+      </w:r>
+      <w:r>
+        <w:rPr>
+          <w:color w:val="FF0000"/>
+        </w:rPr>
+        <w:t xml:space="preserve"> </w:t>
+      </w:r>
+      <w:r>
+        <w:rPr>
+          <w:color w:val="FF0000"/>
+          <w:lang w:val="en-US"/>
+        </w:rPr>
+        <w:t>Sheet</w:t>
+      </w:r>
+      <w:r>
+        <w:rPr>
+          <w:color w:val="FF0000"/>
+        </w:rPr>
+        <w:t xml:space="preserve"> καθώς αποδείχθηκε περισσότερο χρηστικό (σε αντίθεση με το </w:t>
+      </w:r>
+      <w:r>
+        <w:rPr>
+          <w:color w:val="FF0000"/>
+          <w:lang w:val="en-US"/>
+        </w:rPr>
+        <w:t>Visual</w:t>
+      </w:r>
+      <w:r>
+        <w:rPr>
+          <w:color w:val="FF0000"/>
+        </w:rPr>
+        <w:t xml:space="preserve"> </w:t>
+      </w:r>
+      <w:r>
+        <w:rPr>
+          <w:color w:val="FF0000"/>
+          <w:lang w:val="en-US"/>
+        </w:rPr>
+        <w:t>Paradigm</w:t>
+      </w:r>
+      <w:r>
+        <w:rPr>
+          <w:color w:val="FF0000"/>
+        </w:rPr>
+        <w:t xml:space="preserve">), όσον αφορά την μορφοποίηση του τελικού διαγράμματος και την καλύτερη αναγνωσιμότητά του. </w:t>
+      </w:r>
+      <w:r>
+        <w:rPr>
+          <w:color w:val="FF0000"/>
+        </w:rPr>
+        <w:t>Για την δημιουργία των</w:t>
+      </w:r>
+      <w:r>
+        <w:rPr>
+          <w:color w:val="FF0000"/>
+        </w:rPr>
+        <w:t xml:space="preserve"> </w:t>
+      </w:r>
+      <w:r>
+        <w:rPr>
+          <w:color w:val="FF0000"/>
           <w:lang w:val="en-US"/>
         </w:rPr>
         <w:t>Pert</w:t>
       </w:r>
       <w:r>
-        <w:t xml:space="preserve"> </w:t>
-      </w:r>
-      <w:r>
-        <w:t xml:space="preserve">διαγραμμάτων ήταν το </w:t>
+        <w:rPr>
+          <w:color w:val="FF0000"/>
+        </w:rPr>
+        <w:t xml:space="preserve"> </w:t>
+      </w:r>
+      <w:r>
+        <w:rPr>
+          <w:color w:val="FF0000"/>
+        </w:rPr>
+        <w:t xml:space="preserve">Διαγραμμάτων χρησιμοποιήθηκε </w:t>
       </w:r>
       <w:r>
         <w:rPr>
@@ -1539,14 +1800,8 @@
       </w:r>
     </w:p>
     <w:p/>
-    <w:p>
-      <w:pPr>
-        <w:jc w:val="center"/>
-      </w:pPr>
-      <w:r>
-        <w:t>Τα γραφήματα καθώς δεν ήταν ολοκληρωμένα δεν τοποθετήθηκαν στο παραδοτέο</w:t>
-      </w:r>
-    </w:p>
+    <w:p/>
+    <w:p/>
     <w:p/>
     <w:p/>
     <w:p>
@@ -1627,7 +1882,7 @@
           <w:lang w:val="en-US"/>
         </w:rPr>
       </w:pPr>
-      <w:hyperlink r:id="rId10" w:anchor=":~:text=Agile%20project%20management.-,What%20is%20Scrumban%3F,work%2Din%2Dprogress%20limitations." w:history="1">
+      <w:hyperlink r:id="rId11" w:anchor=":~:text=Agile%20project%20management.-,What%20is%20Scrumban%3F,work%2Din%2Dprogress%20limitations." w:history="1">
         <w:r>
           <w:rPr>
             <w:rStyle w:val="-"/>
@@ -1658,7 +1913,7 @@
           <w:lang w:val="en-US"/>
         </w:rPr>
       </w:pPr>
-      <w:hyperlink r:id="rId11" w:history="1">
+      <w:hyperlink r:id="rId12" w:history="1">
         <w:r>
           <w:rPr>
             <w:rStyle w:val="-"/>
@@ -1704,7 +1959,7 @@
           <w:lang w:val="en-US"/>
         </w:rPr>
       </w:pPr>
-      <w:hyperlink r:id="rId12" w:history="1">
+      <w:hyperlink r:id="rId13" w:history="1">
         <w:proofErr w:type="spellStart"/>
         <w:r>
           <w:rPr>
@@ -1768,7 +2023,7 @@
           <w:lang w:val="en-US"/>
         </w:rPr>
       </w:pPr>
-      <w:hyperlink r:id="rId13" w:anchor=":~:text=Kanban%20teams%20focus%20on%20reducing,through%20set%20intervals%20called%20sprints." w:history="1">
+      <w:hyperlink r:id="rId14" w:anchor=":~:text=Kanban%20teams%20focus%20on%20reducing,through%20set%20intervals%20called%20sprints." w:history="1">
         <w:proofErr w:type="spellStart"/>
         <w:r>
           <w:rPr>
@@ -1864,8 +2119,8 @@
       </w:pPr>
     </w:p>
     <w:sectPr>
-      <w:footerReference w:type="even" r:id="rId14"/>
-      <w:footerReference w:type="default" r:id="rId15"/>
+      <w:footerReference w:type="even" r:id="rId15"/>
+      <w:footerReference w:type="default" r:id="rId16"/>
       <w:pgSz w:w="11906" w:h="16838"/>
       <w:pgMar w:top="1440" w:right="1800" w:bottom="1440" w:left="1800" w:header="708" w:footer="708" w:gutter="0"/>
       <w:cols w:space="708"/>

</xml_diff>